<commit_message>
Path added in the document
</commit_message>
<xml_diff>
--- a/Virtual Key for Your Repositories complete.docx
+++ b/Virtual Key for Your Repositories complete.docx
@@ -2502,23 +2502,13 @@
           <w:szCs w:val="24"/>
         </w:rPr>
       </w:pPr>
-      <w:proofErr w:type="spellStart"/>
-      <w:r>
-        <w:rPr>
-          <w:rFonts w:ascii="Times New Roman" w:hAnsi="Times New Roman" w:cs="Times New Roman"/>
-          <w:sz w:val="24"/>
-          <w:szCs w:val="24"/>
-        </w:rPr>
-        <w:t>Firstmenu</w:t>
-      </w:r>
-      <w:proofErr w:type="spellEnd"/>
-      <w:r>
-        <w:rPr>
-          <w:rFonts w:ascii="Times New Roman" w:hAnsi="Times New Roman" w:cs="Times New Roman"/>
-          <w:sz w:val="24"/>
-          <w:szCs w:val="24"/>
-        </w:rPr>
-        <w:t xml:space="preserve"> class:</w:t>
+      <w:r>
+        <w:rPr>
+          <w:rFonts w:ascii="Times New Roman" w:hAnsi="Times New Roman" w:cs="Times New Roman"/>
+          <w:sz w:val="24"/>
+          <w:szCs w:val="24"/>
+        </w:rPr>
+        <w:t>Firstmenu class:</w:t>
       </w:r>
     </w:p>
     <w:p>
@@ -4432,21 +4422,68 @@
           <w:b/>
           <w:sz w:val="28"/>
           <w:szCs w:val="28"/>
-        </w:rPr>
-      </w:pPr>
-    </w:p>
-    <w:p>
-      <w:pPr>
-        <w:spacing w:after="0" w:line="240" w:lineRule="auto"/>
-        <w:rPr>
-          <w:rFonts w:ascii="Times New Roman" w:hAnsi="Times New Roman" w:cs="Times New Roman"/>
-          <w:b/>
-          <w:sz w:val="28"/>
-          <w:szCs w:val="28"/>
+          <w:u w:val="single"/>
+        </w:rPr>
+      </w:pPr>
+      <w:hyperlink r:id="rId19" w:history="1">
+        <w:r>
+          <w:rPr>
+            <w:rStyle w:val="Hyperlink"/>
+            <w:rFonts w:ascii="Times New Roman" w:hAnsi="Times New Roman" w:cs="Times New Roman"/>
+            <w:b/>
+            <w:sz w:val="28"/>
+            <w:szCs w:val="28"/>
+          </w:rPr>
+          <w:t>https://github.com/JagadeeshDS/Locker/tree/doc</w:t>
+        </w:r>
+      </w:hyperlink>
+    </w:p>
+    <w:p>
+      <w:pPr>
+        <w:spacing w:after="0" w:line="240" w:lineRule="auto"/>
+        <w:rPr>
+          <w:rFonts w:ascii="Times New Roman" w:hAnsi="Times New Roman" w:cs="Times New Roman"/>
+          <w:b/>
+          <w:sz w:val="28"/>
+          <w:szCs w:val="28"/>
+          <w:u w:val="single"/>
         </w:rPr>
       </w:pPr>
       <w:bookmarkStart w:id="0" w:name="_GoBack"/>
       <w:bookmarkEnd w:id="0"/>
+    </w:p>
+    <w:p>
+      <w:pPr>
+        <w:spacing w:after="0" w:line="240" w:lineRule="auto"/>
+        <w:rPr>
+          <w:rFonts w:ascii="Times New Roman" w:hAnsi="Times New Roman" w:cs="Times New Roman"/>
+          <w:b/>
+          <w:sz w:val="28"/>
+          <w:szCs w:val="28"/>
+        </w:rPr>
+      </w:pPr>
+    </w:p>
+    <w:p>
+      <w:pPr>
+        <w:spacing w:after="0" w:line="240" w:lineRule="auto"/>
+        <w:rPr>
+          <w:rFonts w:ascii="Times New Roman" w:hAnsi="Times New Roman" w:cs="Times New Roman"/>
+          <w:b/>
+          <w:sz w:val="28"/>
+          <w:szCs w:val="28"/>
+        </w:rPr>
+      </w:pPr>
+    </w:p>
+    <w:p>
+      <w:pPr>
+        <w:spacing w:after="0" w:line="240" w:lineRule="auto"/>
+        <w:rPr>
+          <w:rFonts w:ascii="Times New Roman" w:hAnsi="Times New Roman" w:cs="Times New Roman"/>
+          <w:b/>
+          <w:sz w:val="28"/>
+          <w:szCs w:val="28"/>
+        </w:rPr>
+      </w:pPr>
     </w:p>
     <w:p>
       <w:pPr>
@@ -5745,6 +5782,17 @@
       <w:szCs w:val="24"/>
     </w:rPr>
   </w:style>
+  <w:style w:type="character" w:styleId="Hyperlink">
+    <w:name w:val="Hyperlink"/>
+    <w:basedOn w:val="DefaultParagraphFont"/>
+    <w:uiPriority w:val="99"/>
+    <w:unhideWhenUsed/>
+    <w:rsid w:val="0040509D"/>
+    <w:rPr>
+      <w:color w:val="0000FF" w:themeColor="hyperlink"/>
+      <w:u w:val="single"/>
+    </w:rPr>
+  </w:style>
 </w:styles>
 </file>
 

</xml_diff>